<commit_message>
Added titles to cg
</commit_message>
<xml_diff>
--- a/lp/ap/lab1/l1.docx
+++ b/lp/ap/lab1/l1.docx
@@ -530,7 +530,8 @@
     <w:p>
       <w:pPr>
         <w:pStyle w:val="Subtitle"/>
-        <w:spacing w:before="0" w:after="0" w:line="240" w:lineRule="auto"/>
+        <w:spacing w:before="20" w:after="20" w:line="240" w:lineRule="auto"/>
+        <w:ind w:left="-227" w:right="-340"/>
       </w:pPr>
       <w:r>
         <w:lastRenderedPageBreak/>
@@ -555,7 +556,8 @@
     </w:p>
     <w:p>
       <w:pPr>
-        <w:spacing w:line="240" w:lineRule="auto"/>
+        <w:spacing w:before="20" w:after="20" w:line="240" w:lineRule="auto"/>
+        <w:ind w:left="-227" w:right="-340"/>
         <w:rPr>
           <w:rFonts w:eastAsiaTheme="minorEastAsia"/>
           <w:color w:val="5A5A5A" w:themeColor="text1" w:themeTint="A5"/>
@@ -615,7 +617,8 @@
     </w:p>
     <w:p>
       <w:pPr>
-        <w:spacing w:line="240" w:lineRule="auto"/>
+        <w:spacing w:before="20" w:after="20" w:line="240" w:lineRule="auto"/>
+        <w:ind w:left="-227" w:right="-340"/>
         <w:rPr>
           <w:rFonts w:eastAsiaTheme="minorEastAsia"/>
           <w:color w:val="5A5A5A" w:themeColor="text1" w:themeTint="A5"/>
@@ -675,18 +678,20 @@
     </w:p>
     <w:p>
       <w:pPr>
-        <w:spacing w:line="240" w:lineRule="auto"/>
-        <w:rPr>
-          <w:rFonts w:eastAsiaTheme="minorEastAsia"/>
-          <w:color w:val="5A5A5A" w:themeColor="text1" w:themeTint="A5"/>
-          <w:spacing w:val="15"/>
-          <w:sz w:val="22"/>
-        </w:rPr>
-      </w:pPr>
-    </w:p>
-    <w:p>
-      <w:pPr>
-        <w:spacing w:line="240" w:lineRule="auto"/>
+        <w:spacing w:before="20" w:after="20" w:line="240" w:lineRule="auto"/>
+        <w:ind w:left="-227" w:right="-340"/>
+        <w:rPr>
+          <w:rFonts w:eastAsiaTheme="minorEastAsia"/>
+          <w:color w:val="5A5A5A" w:themeColor="text1" w:themeTint="A5"/>
+          <w:spacing w:val="15"/>
+          <w:sz w:val="22"/>
+        </w:rPr>
+      </w:pPr>
+    </w:p>
+    <w:p>
+      <w:pPr>
+        <w:spacing w:before="20" w:after="20" w:line="240" w:lineRule="auto"/>
+        <w:ind w:left="-227" w:right="-340"/>
         <w:rPr>
           <w:rFonts w:eastAsiaTheme="minorEastAsia"/>
           <w:color w:val="5A5A5A" w:themeColor="text1" w:themeTint="A5"/>
@@ -737,18 +742,20 @@
     </w:p>
     <w:p>
       <w:pPr>
-        <w:spacing w:line="240" w:lineRule="auto"/>
-        <w:rPr>
-          <w:rFonts w:eastAsiaTheme="minorEastAsia"/>
-          <w:color w:val="5A5A5A" w:themeColor="text1" w:themeTint="A5"/>
-          <w:spacing w:val="15"/>
-          <w:sz w:val="22"/>
-        </w:rPr>
-      </w:pPr>
-    </w:p>
-    <w:p>
-      <w:pPr>
-        <w:spacing w:line="240" w:lineRule="auto"/>
+        <w:spacing w:before="20" w:after="20" w:line="240" w:lineRule="auto"/>
+        <w:ind w:left="-227" w:right="-340"/>
+        <w:rPr>
+          <w:rFonts w:eastAsiaTheme="minorEastAsia"/>
+          <w:color w:val="5A5A5A" w:themeColor="text1" w:themeTint="A5"/>
+          <w:spacing w:val="15"/>
+          <w:sz w:val="22"/>
+        </w:rPr>
+      </w:pPr>
+    </w:p>
+    <w:p>
+      <w:pPr>
+        <w:spacing w:before="20" w:after="20" w:line="240" w:lineRule="auto"/>
+        <w:ind w:left="-227" w:right="-340"/>
         <w:rPr>
           <w:rFonts w:eastAsiaTheme="minorEastAsia"/>
           <w:color w:val="5A5A5A" w:themeColor="text1" w:themeTint="A5"/>
@@ -799,7 +806,8 @@
     </w:p>
     <w:p>
       <w:pPr>
-        <w:spacing w:line="240" w:lineRule="auto"/>
+        <w:spacing w:before="20" w:after="20" w:line="240" w:lineRule="auto"/>
+        <w:ind w:left="-227" w:right="-340"/>
         <w:rPr>
           <w:rFonts w:eastAsiaTheme="minorEastAsia"/>
           <w:color w:val="5A5A5A" w:themeColor="text1" w:themeTint="A5"/>
@@ -939,7 +947,8 @@
     </w:p>
     <w:p>
       <w:pPr>
-        <w:spacing w:line="240" w:lineRule="auto"/>
+        <w:spacing w:before="20" w:after="20" w:line="240" w:lineRule="auto"/>
+        <w:ind w:left="-227" w:right="-340"/>
         <w:rPr>
           <w:rFonts w:eastAsiaTheme="minorEastAsia"/>
           <w:color w:val="5A5A5A" w:themeColor="text1" w:themeTint="A5"/>
@@ -1019,7 +1028,8 @@
     </w:p>
     <w:p>
       <w:pPr>
-        <w:spacing w:line="240" w:lineRule="auto"/>
+        <w:spacing w:before="20" w:after="20" w:line="240" w:lineRule="auto"/>
+        <w:ind w:left="-227" w:right="-340"/>
         <w:rPr>
           <w:rFonts w:eastAsiaTheme="minorEastAsia"/>
           <w:color w:val="5A5A5A" w:themeColor="text1" w:themeTint="A5"/>
@@ -1039,18 +1049,20 @@
     </w:p>
     <w:p>
       <w:pPr>
-        <w:spacing w:line="240" w:lineRule="auto"/>
-        <w:rPr>
-          <w:rFonts w:eastAsiaTheme="minorEastAsia"/>
-          <w:color w:val="5A5A5A" w:themeColor="text1" w:themeTint="A5"/>
-          <w:spacing w:val="15"/>
-          <w:sz w:val="22"/>
-        </w:rPr>
-      </w:pPr>
-    </w:p>
-    <w:p>
-      <w:pPr>
-        <w:spacing w:line="240" w:lineRule="auto"/>
+        <w:spacing w:before="20" w:after="20" w:line="240" w:lineRule="auto"/>
+        <w:ind w:left="-227" w:right="-340"/>
+        <w:rPr>
+          <w:rFonts w:eastAsiaTheme="minorEastAsia"/>
+          <w:color w:val="5A5A5A" w:themeColor="text1" w:themeTint="A5"/>
+          <w:spacing w:val="15"/>
+          <w:sz w:val="22"/>
+        </w:rPr>
+      </w:pPr>
+    </w:p>
+    <w:p>
+      <w:pPr>
+        <w:spacing w:before="20" w:after="20" w:line="240" w:lineRule="auto"/>
+        <w:ind w:left="-227" w:right="-340"/>
         <w:rPr>
           <w:rFonts w:eastAsiaTheme="minorEastAsia"/>
           <w:color w:val="5A5A5A" w:themeColor="text1" w:themeTint="A5"/>
@@ -1101,7 +1113,8 @@
     </w:p>
     <w:p>
       <w:pPr>
-        <w:spacing w:line="240" w:lineRule="auto"/>
+        <w:spacing w:before="20" w:after="20" w:line="240" w:lineRule="auto"/>
+        <w:ind w:left="-227" w:right="-340"/>
         <w:rPr>
           <w:rFonts w:eastAsiaTheme="minorEastAsia"/>
           <w:color w:val="5A5A5A" w:themeColor="text1" w:themeTint="A5"/>
@@ -1221,7 +1234,8 @@
     </w:p>
     <w:p>
       <w:pPr>
-        <w:spacing w:line="240" w:lineRule="auto"/>
+        <w:spacing w:before="20" w:after="20" w:line="240" w:lineRule="auto"/>
+        <w:ind w:left="-227" w:right="-340"/>
         <w:rPr>
           <w:rFonts w:eastAsiaTheme="minorEastAsia"/>
           <w:color w:val="5A5A5A" w:themeColor="text1" w:themeTint="A5"/>
@@ -1321,7 +1335,8 @@
     </w:p>
     <w:p>
       <w:pPr>
-        <w:spacing w:line="240" w:lineRule="auto"/>
+        <w:spacing w:before="20" w:after="20" w:line="240" w:lineRule="auto"/>
+        <w:ind w:left="-227" w:right="-340"/>
         <w:rPr>
           <w:rFonts w:eastAsiaTheme="minorEastAsia"/>
           <w:color w:val="5A5A5A" w:themeColor="text1" w:themeTint="A5"/>
@@ -1341,18 +1356,20 @@
     </w:p>
     <w:p>
       <w:pPr>
-        <w:spacing w:line="240" w:lineRule="auto"/>
-        <w:rPr>
-          <w:rFonts w:eastAsiaTheme="minorEastAsia"/>
-          <w:color w:val="5A5A5A" w:themeColor="text1" w:themeTint="A5"/>
-          <w:spacing w:val="15"/>
-          <w:sz w:val="22"/>
-        </w:rPr>
-      </w:pPr>
-    </w:p>
-    <w:p>
-      <w:pPr>
-        <w:spacing w:line="240" w:lineRule="auto"/>
+        <w:spacing w:before="20" w:after="20" w:line="240" w:lineRule="auto"/>
+        <w:ind w:left="-227" w:right="-340"/>
+        <w:rPr>
+          <w:rFonts w:eastAsiaTheme="minorEastAsia"/>
+          <w:color w:val="5A5A5A" w:themeColor="text1" w:themeTint="A5"/>
+          <w:spacing w:val="15"/>
+          <w:sz w:val="22"/>
+        </w:rPr>
+      </w:pPr>
+    </w:p>
+    <w:p>
+      <w:pPr>
+        <w:spacing w:before="20" w:after="20" w:line="240" w:lineRule="auto"/>
+        <w:ind w:left="-227" w:right="-340"/>
         <w:rPr>
           <w:rFonts w:eastAsiaTheme="minorEastAsia"/>
           <w:color w:val="5A5A5A" w:themeColor="text1" w:themeTint="A5"/>
@@ -1403,7 +1420,8 @@
     </w:p>
     <w:p>
       <w:pPr>
-        <w:spacing w:line="240" w:lineRule="auto"/>
+        <w:spacing w:before="20" w:after="20" w:line="240" w:lineRule="auto"/>
+        <w:ind w:left="-227" w:right="-340"/>
         <w:rPr>
           <w:rFonts w:eastAsiaTheme="minorEastAsia"/>
           <w:color w:val="5A5A5A" w:themeColor="text1" w:themeTint="A5"/>
@@ -1483,7 +1501,8 @@
     </w:p>
     <w:p>
       <w:pPr>
-        <w:spacing w:line="240" w:lineRule="auto"/>
+        <w:spacing w:before="20" w:after="20" w:line="240" w:lineRule="auto"/>
+        <w:ind w:left="-227" w:right="-340"/>
         <w:rPr>
           <w:rFonts w:eastAsiaTheme="minorEastAsia"/>
           <w:color w:val="5A5A5A" w:themeColor="text1" w:themeTint="A5"/>
@@ -1540,10 +1559,13 @@
         </w:rPr>
         <w:t xml:space="preserve"> = a(x) - b(x);</w:t>
       </w:r>
-    </w:p>
-    <w:p>
-      <w:pPr>
-        <w:spacing w:line="240" w:lineRule="auto"/>
+      <w:bookmarkStart w:id="0" w:name="_GoBack"/>
+      <w:bookmarkEnd w:id="0"/>
+    </w:p>
+    <w:p>
+      <w:pPr>
+        <w:spacing w:before="20" w:after="20" w:line="240" w:lineRule="auto"/>
+        <w:ind w:left="-227" w:right="-340"/>
         <w:rPr>
           <w:rFonts w:eastAsiaTheme="minorEastAsia"/>
           <w:color w:val="5A5A5A" w:themeColor="text1" w:themeTint="A5"/>
@@ -1603,18 +1625,20 @@
     </w:p>
     <w:p>
       <w:pPr>
-        <w:spacing w:line="240" w:lineRule="auto"/>
-        <w:rPr>
-          <w:rFonts w:eastAsiaTheme="minorEastAsia"/>
-          <w:color w:val="5A5A5A" w:themeColor="text1" w:themeTint="A5"/>
-          <w:spacing w:val="15"/>
-          <w:sz w:val="22"/>
-        </w:rPr>
-      </w:pPr>
-    </w:p>
-    <w:p>
-      <w:pPr>
-        <w:spacing w:line="240" w:lineRule="auto"/>
+        <w:spacing w:before="20" w:after="20" w:line="240" w:lineRule="auto"/>
+        <w:ind w:left="-227" w:right="-340"/>
+        <w:rPr>
+          <w:rFonts w:eastAsiaTheme="minorEastAsia"/>
+          <w:color w:val="5A5A5A" w:themeColor="text1" w:themeTint="A5"/>
+          <w:spacing w:val="15"/>
+          <w:sz w:val="22"/>
+        </w:rPr>
+      </w:pPr>
+    </w:p>
+    <w:p>
+      <w:pPr>
+        <w:spacing w:before="20" w:after="20" w:line="240" w:lineRule="auto"/>
+        <w:ind w:left="-227" w:right="-340"/>
         <w:rPr>
           <w:rFonts w:eastAsiaTheme="minorEastAsia"/>
           <w:color w:val="5A5A5A" w:themeColor="text1" w:themeTint="A5"/>
@@ -1674,7 +1698,8 @@
     </w:p>
     <w:p>
       <w:pPr>
-        <w:spacing w:line="240" w:lineRule="auto"/>
+        <w:spacing w:before="20" w:after="20" w:line="240" w:lineRule="auto"/>
+        <w:ind w:left="-227" w:right="-340"/>
         <w:rPr>
           <w:rFonts w:eastAsiaTheme="minorEastAsia"/>
           <w:color w:val="5A5A5A" w:themeColor="text1" w:themeTint="A5"/>
@@ -1734,7 +1759,8 @@
     </w:p>
     <w:p>
       <w:pPr>
-        <w:spacing w:line="240" w:lineRule="auto"/>
+        <w:spacing w:before="20" w:after="20" w:line="240" w:lineRule="auto"/>
+        <w:ind w:left="-227" w:right="-340"/>
         <w:rPr>
           <w:rFonts w:eastAsiaTheme="minorEastAsia"/>
           <w:color w:val="5A5A5A" w:themeColor="text1" w:themeTint="A5"/>
@@ -1885,7 +1911,8 @@
     </w:p>
     <w:p>
       <w:pPr>
-        <w:spacing w:line="240" w:lineRule="auto"/>
+        <w:spacing w:before="20" w:after="20" w:line="240" w:lineRule="auto"/>
+        <w:ind w:left="-227" w:right="-340"/>
         <w:rPr>
           <w:rFonts w:eastAsiaTheme="minorEastAsia"/>
           <w:color w:val="5A5A5A" w:themeColor="text1" w:themeTint="A5"/>
@@ -1925,7 +1952,8 @@
     </w:p>
     <w:p>
       <w:pPr>
-        <w:spacing w:line="240" w:lineRule="auto"/>
+        <w:spacing w:before="20" w:after="20" w:line="240" w:lineRule="auto"/>
+        <w:ind w:left="-227" w:right="-340"/>
         <w:rPr>
           <w:rFonts w:eastAsiaTheme="minorEastAsia"/>
           <w:color w:val="5A5A5A" w:themeColor="text1" w:themeTint="A5"/>
@@ -1965,7 +1993,8 @@
     </w:p>
     <w:p>
       <w:pPr>
-        <w:spacing w:line="240" w:lineRule="auto"/>
+        <w:spacing w:before="20" w:after="20" w:line="240" w:lineRule="auto"/>
+        <w:ind w:left="-227" w:right="-340"/>
         <w:rPr>
           <w:rFonts w:eastAsiaTheme="minorEastAsia"/>
           <w:color w:val="5A5A5A" w:themeColor="text1" w:themeTint="A5"/>
@@ -2045,7 +2074,8 @@
     </w:p>
     <w:p>
       <w:pPr>
-        <w:spacing w:line="240" w:lineRule="auto"/>
+        <w:spacing w:before="20" w:after="20" w:line="240" w:lineRule="auto"/>
+        <w:ind w:left="-227" w:right="-340"/>
         <w:rPr>
           <w:rFonts w:eastAsiaTheme="minorEastAsia"/>
           <w:color w:val="5A5A5A" w:themeColor="text1" w:themeTint="A5"/>
@@ -2065,7 +2095,8 @@
     </w:p>
     <w:p>
       <w:pPr>
-        <w:spacing w:line="240" w:lineRule="auto"/>
+        <w:spacing w:before="20" w:after="20" w:line="240" w:lineRule="auto"/>
+        <w:ind w:left="-227" w:right="-340"/>
         <w:rPr>
           <w:rFonts w:eastAsiaTheme="minorEastAsia"/>
           <w:color w:val="5A5A5A" w:themeColor="text1" w:themeTint="A5"/>
@@ -2085,18 +2116,20 @@
     </w:p>
     <w:p>
       <w:pPr>
-        <w:spacing w:line="240" w:lineRule="auto"/>
-        <w:rPr>
-          <w:rFonts w:eastAsiaTheme="minorEastAsia"/>
-          <w:color w:val="5A5A5A" w:themeColor="text1" w:themeTint="A5"/>
-          <w:spacing w:val="15"/>
-          <w:sz w:val="22"/>
-        </w:rPr>
-      </w:pPr>
-    </w:p>
-    <w:p>
-      <w:pPr>
-        <w:spacing w:line="240" w:lineRule="auto"/>
+        <w:spacing w:before="20" w:after="20" w:line="240" w:lineRule="auto"/>
+        <w:ind w:left="-227" w:right="-340"/>
+        <w:rPr>
+          <w:rFonts w:eastAsiaTheme="minorEastAsia"/>
+          <w:color w:val="5A5A5A" w:themeColor="text1" w:themeTint="A5"/>
+          <w:spacing w:val="15"/>
+          <w:sz w:val="22"/>
+        </w:rPr>
+      </w:pPr>
+    </w:p>
+    <w:p>
+      <w:pPr>
+        <w:spacing w:before="20" w:after="20" w:line="240" w:lineRule="auto"/>
+        <w:ind w:left="-227" w:right="-340"/>
         <w:rPr>
           <w:rFonts w:eastAsiaTheme="minorEastAsia"/>
           <w:color w:val="5A5A5A" w:themeColor="text1" w:themeTint="A5"/>
@@ -2167,7 +2200,8 @@
     </w:p>
     <w:p>
       <w:pPr>
-        <w:spacing w:line="240" w:lineRule="auto"/>
+        <w:spacing w:before="20" w:after="20" w:line="240" w:lineRule="auto"/>
+        <w:ind w:left="-227" w:right="-340"/>
         <w:rPr>
           <w:rFonts w:eastAsiaTheme="minorEastAsia"/>
           <w:color w:val="5A5A5A" w:themeColor="text1" w:themeTint="A5"/>
@@ -2207,7 +2241,8 @@
     </w:p>
     <w:p>
       <w:pPr>
-        <w:spacing w:line="240" w:lineRule="auto"/>
+        <w:spacing w:before="20" w:after="20" w:line="240" w:lineRule="auto"/>
+        <w:ind w:left="-227" w:right="-340"/>
         <w:rPr>
           <w:rFonts w:eastAsiaTheme="minorEastAsia"/>
           <w:color w:val="5A5A5A" w:themeColor="text1" w:themeTint="A5"/>
@@ -2347,7 +2382,8 @@
     </w:p>
     <w:p>
       <w:pPr>
-        <w:spacing w:line="240" w:lineRule="auto"/>
+        <w:spacing w:before="20" w:after="20" w:line="240" w:lineRule="auto"/>
+        <w:ind w:left="-227" w:right="-340"/>
         <w:rPr>
           <w:rFonts w:eastAsiaTheme="minorEastAsia"/>
           <w:color w:val="5A5A5A" w:themeColor="text1" w:themeTint="A5"/>
@@ -2387,7 +2423,8 @@
     </w:p>
     <w:p>
       <w:pPr>
-        <w:spacing w:line="240" w:lineRule="auto"/>
+        <w:spacing w:before="20" w:after="20" w:line="240" w:lineRule="auto"/>
+        <w:ind w:left="-227" w:right="-340"/>
         <w:rPr>
           <w:rFonts w:eastAsiaTheme="minorEastAsia"/>
           <w:color w:val="5A5A5A" w:themeColor="text1" w:themeTint="A5"/>
@@ -2407,7 +2444,8 @@
     </w:p>
     <w:p>
       <w:pPr>
-        <w:spacing w:line="240" w:lineRule="auto"/>
+        <w:spacing w:before="20" w:after="20" w:line="240" w:lineRule="auto"/>
+        <w:ind w:left="-227" w:right="-340"/>
         <w:rPr>
           <w:rFonts w:eastAsiaTheme="minorEastAsia"/>
           <w:color w:val="5A5A5A" w:themeColor="text1" w:themeTint="A5"/>
@@ -2447,7 +2485,8 @@
     </w:p>
     <w:p>
       <w:pPr>
-        <w:spacing w:line="240" w:lineRule="auto"/>
+        <w:spacing w:before="20" w:after="20" w:line="240" w:lineRule="auto"/>
+        <w:ind w:left="-227" w:right="-340"/>
         <w:rPr>
           <w:rFonts w:eastAsiaTheme="minorEastAsia"/>
           <w:color w:val="5A5A5A" w:themeColor="text1" w:themeTint="A5"/>
@@ -2607,7 +2646,8 @@
     </w:p>
     <w:p>
       <w:pPr>
-        <w:spacing w:line="240" w:lineRule="auto"/>
+        <w:spacing w:before="20" w:after="20" w:line="240" w:lineRule="auto"/>
+        <w:ind w:left="-227" w:right="-340"/>
         <w:rPr>
           <w:rFonts w:eastAsiaTheme="minorEastAsia"/>
           <w:color w:val="5A5A5A" w:themeColor="text1" w:themeTint="A5"/>
@@ -2647,7 +2687,8 @@
     </w:p>
     <w:p>
       <w:pPr>
-        <w:spacing w:line="240" w:lineRule="auto"/>
+        <w:spacing w:before="20" w:after="20" w:line="240" w:lineRule="auto"/>
+        <w:ind w:left="-227" w:right="-340"/>
         <w:rPr>
           <w:rFonts w:eastAsiaTheme="minorEastAsia"/>
           <w:color w:val="5A5A5A" w:themeColor="text1" w:themeTint="A5"/>
@@ -2667,7 +2708,8 @@
     </w:p>
     <w:p>
       <w:pPr>
-        <w:spacing w:line="240" w:lineRule="auto"/>
+        <w:spacing w:before="20" w:after="20" w:line="240" w:lineRule="auto"/>
+        <w:ind w:left="-227" w:right="-340"/>
         <w:rPr>
           <w:rFonts w:eastAsiaTheme="minorEastAsia"/>
           <w:color w:val="5A5A5A" w:themeColor="text1" w:themeTint="A5"/>
@@ -2747,7 +2789,473 @@
     </w:p>
     <w:p>
       <w:pPr>
-        <w:spacing w:line="240" w:lineRule="auto"/>
+        <w:spacing w:before="20" w:after="20" w:line="240" w:lineRule="auto"/>
+        <w:ind w:left="-227" w:right="-340"/>
+        <w:rPr>
+          <w:rFonts w:eastAsiaTheme="minorEastAsia"/>
+          <w:color w:val="5A5A5A" w:themeColor="text1" w:themeTint="A5"/>
+          <w:spacing w:val="15"/>
+          <w:sz w:val="22"/>
+        </w:rPr>
+      </w:pPr>
+      <w:r>
+        <w:rPr>
+          <w:rFonts w:eastAsiaTheme="minorEastAsia"/>
+          <w:color w:val="5A5A5A" w:themeColor="text1" w:themeTint="A5"/>
+          <w:spacing w:val="15"/>
+          <w:sz w:val="22"/>
+        </w:rPr>
+        <w:t xml:space="preserve">        </w:t>
+      </w:r>
+      <w:proofErr w:type="spellStart"/>
+      <w:r>
+        <w:rPr>
+          <w:rFonts w:eastAsiaTheme="minorEastAsia"/>
+          <w:color w:val="5A5A5A" w:themeColor="text1" w:themeTint="A5"/>
+          <w:spacing w:val="15"/>
+          <w:sz w:val="22"/>
+        </w:rPr>
+        <w:t>printf</w:t>
+      </w:r>
+      <w:proofErr w:type="spellEnd"/>
+      <w:r>
+        <w:rPr>
+          <w:rFonts w:eastAsiaTheme="minorEastAsia"/>
+          <w:color w:val="5A5A5A" w:themeColor="text1" w:themeTint="A5"/>
+          <w:spacing w:val="15"/>
+          <w:sz w:val="22"/>
+        </w:rPr>
+        <w:t xml:space="preserve">("X </w:t>
+      </w:r>
+      <w:proofErr w:type="spellStart"/>
+      <w:r>
+        <w:rPr>
+          <w:rFonts w:eastAsiaTheme="minorEastAsia"/>
+          <w:color w:val="5A5A5A" w:themeColor="text1" w:themeTint="A5"/>
+          <w:spacing w:val="15"/>
+          <w:sz w:val="22"/>
+        </w:rPr>
+        <w:t>couls</w:t>
+      </w:r>
+      <w:proofErr w:type="spellEnd"/>
+      <w:r>
+        <w:rPr>
+          <w:rFonts w:eastAsiaTheme="minorEastAsia"/>
+          <w:color w:val="5A5A5A" w:themeColor="text1" w:themeTint="A5"/>
+          <w:spacing w:val="15"/>
+          <w:sz w:val="22"/>
+        </w:rPr>
+        <w:t xml:space="preserve"> </w:t>
+      </w:r>
+      <w:proofErr w:type="spellStart"/>
+      <w:r>
+        <w:rPr>
+          <w:rFonts w:eastAsiaTheme="minorEastAsia"/>
+          <w:color w:val="5A5A5A" w:themeColor="text1" w:themeTint="A5"/>
+          <w:spacing w:val="15"/>
+          <w:sz w:val="22"/>
+        </w:rPr>
+        <w:t>not</w:t>
+      </w:r>
+      <w:proofErr w:type="spellEnd"/>
+      <w:r>
+        <w:rPr>
+          <w:rFonts w:eastAsiaTheme="minorEastAsia"/>
+          <w:color w:val="5A5A5A" w:themeColor="text1" w:themeTint="A5"/>
+          <w:spacing w:val="15"/>
+          <w:sz w:val="22"/>
+        </w:rPr>
+        <w:t xml:space="preserve"> </w:t>
+      </w:r>
+      <w:proofErr w:type="spellStart"/>
+      <w:r>
+        <w:rPr>
+          <w:rFonts w:eastAsiaTheme="minorEastAsia"/>
+          <w:color w:val="5A5A5A" w:themeColor="text1" w:themeTint="A5"/>
+          <w:spacing w:val="15"/>
+          <w:sz w:val="22"/>
+        </w:rPr>
+        <w:t>be</w:t>
+      </w:r>
+      <w:proofErr w:type="spellEnd"/>
+      <w:r>
+        <w:rPr>
+          <w:rFonts w:eastAsiaTheme="minorEastAsia"/>
+          <w:color w:val="5A5A5A" w:themeColor="text1" w:themeTint="A5"/>
+          <w:spacing w:val="15"/>
+          <w:sz w:val="22"/>
+        </w:rPr>
+        <w:t xml:space="preserve"> %g, </w:t>
+      </w:r>
+      <w:proofErr w:type="spellStart"/>
+      <w:r>
+        <w:rPr>
+          <w:rFonts w:eastAsiaTheme="minorEastAsia"/>
+          <w:color w:val="5A5A5A" w:themeColor="text1" w:themeTint="A5"/>
+          <w:spacing w:val="15"/>
+          <w:sz w:val="22"/>
+        </w:rPr>
+        <w:t>because</w:t>
+      </w:r>
+      <w:proofErr w:type="spellEnd"/>
+      <w:r>
+        <w:rPr>
+          <w:rFonts w:eastAsiaTheme="minorEastAsia"/>
+          <w:color w:val="5A5A5A" w:themeColor="text1" w:themeTint="A5"/>
+          <w:spacing w:val="15"/>
+          <w:sz w:val="22"/>
+        </w:rPr>
+        <w:t xml:space="preserve"> </w:t>
+      </w:r>
+      <w:proofErr w:type="spellStart"/>
+      <w:r>
+        <w:rPr>
+          <w:rFonts w:eastAsiaTheme="minorEastAsia"/>
+          <w:color w:val="5A5A5A" w:themeColor="text1" w:themeTint="A5"/>
+          <w:spacing w:val="15"/>
+          <w:sz w:val="22"/>
+        </w:rPr>
+        <w:t>e^x</w:t>
+      </w:r>
+      <w:proofErr w:type="spellEnd"/>
+      <w:r>
+        <w:rPr>
+          <w:rFonts w:eastAsiaTheme="minorEastAsia"/>
+          <w:color w:val="5A5A5A" w:themeColor="text1" w:themeTint="A5"/>
+          <w:spacing w:val="15"/>
+          <w:sz w:val="22"/>
+        </w:rPr>
+        <w:t xml:space="preserve"> </w:t>
+      </w:r>
+      <w:proofErr w:type="spellStart"/>
+      <w:r>
+        <w:rPr>
+          <w:rFonts w:eastAsiaTheme="minorEastAsia"/>
+          <w:color w:val="5A5A5A" w:themeColor="text1" w:themeTint="A5"/>
+          <w:spacing w:val="15"/>
+          <w:sz w:val="22"/>
+        </w:rPr>
+        <w:t>should</w:t>
+      </w:r>
+      <w:proofErr w:type="spellEnd"/>
+      <w:r>
+        <w:rPr>
+          <w:rFonts w:eastAsiaTheme="minorEastAsia"/>
+          <w:color w:val="5A5A5A" w:themeColor="text1" w:themeTint="A5"/>
+          <w:spacing w:val="15"/>
+          <w:sz w:val="22"/>
+        </w:rPr>
+        <w:t xml:space="preserve"> </w:t>
+      </w:r>
+      <w:proofErr w:type="spellStart"/>
+      <w:r>
+        <w:rPr>
+          <w:rFonts w:eastAsiaTheme="minorEastAsia"/>
+          <w:color w:val="5A5A5A" w:themeColor="text1" w:themeTint="A5"/>
+          <w:spacing w:val="15"/>
+          <w:sz w:val="22"/>
+        </w:rPr>
+        <w:t>be</w:t>
+      </w:r>
+      <w:proofErr w:type="spellEnd"/>
+      <w:r>
+        <w:rPr>
+          <w:rFonts w:eastAsiaTheme="minorEastAsia"/>
+          <w:color w:val="5A5A5A" w:themeColor="text1" w:themeTint="A5"/>
+          <w:spacing w:val="15"/>
+          <w:sz w:val="22"/>
+        </w:rPr>
+        <w:t xml:space="preserve"> -1...1\n", x);</w:t>
+      </w:r>
+    </w:p>
+    <w:p>
+      <w:pPr>
+        <w:spacing w:before="20" w:after="20" w:line="240" w:lineRule="auto"/>
+        <w:ind w:left="-227" w:right="-340"/>
+        <w:rPr>
+          <w:rFonts w:eastAsiaTheme="minorEastAsia"/>
+          <w:color w:val="5A5A5A" w:themeColor="text1" w:themeTint="A5"/>
+          <w:spacing w:val="15"/>
+          <w:sz w:val="22"/>
+        </w:rPr>
+      </w:pPr>
+      <w:r>
+        <w:rPr>
+          <w:rFonts w:eastAsiaTheme="minorEastAsia"/>
+          <w:color w:val="5A5A5A" w:themeColor="text1" w:themeTint="A5"/>
+          <w:spacing w:val="15"/>
+          <w:sz w:val="22"/>
+        </w:rPr>
+        <w:t xml:space="preserve">        </w:t>
+      </w:r>
+      <w:proofErr w:type="spellStart"/>
+      <w:r>
+        <w:rPr>
+          <w:rFonts w:eastAsiaTheme="minorEastAsia"/>
+          <w:color w:val="5A5A5A" w:themeColor="text1" w:themeTint="A5"/>
+          <w:spacing w:val="15"/>
+          <w:sz w:val="22"/>
+        </w:rPr>
+        <w:t>return</w:t>
+      </w:r>
+      <w:proofErr w:type="spellEnd"/>
+      <w:r>
+        <w:rPr>
+          <w:rFonts w:eastAsiaTheme="minorEastAsia"/>
+          <w:color w:val="5A5A5A" w:themeColor="text1" w:themeTint="A5"/>
+          <w:spacing w:val="15"/>
+          <w:sz w:val="22"/>
+        </w:rPr>
+        <w:t>;</w:t>
+      </w:r>
+    </w:p>
+    <w:p>
+      <w:pPr>
+        <w:spacing w:before="20" w:after="20" w:line="240" w:lineRule="auto"/>
+        <w:ind w:left="-227" w:right="-340"/>
+        <w:rPr>
+          <w:rFonts w:eastAsiaTheme="minorEastAsia"/>
+          <w:color w:val="5A5A5A" w:themeColor="text1" w:themeTint="A5"/>
+          <w:spacing w:val="15"/>
+          <w:sz w:val="22"/>
+        </w:rPr>
+      </w:pPr>
+      <w:r>
+        <w:rPr>
+          <w:rFonts w:eastAsiaTheme="minorEastAsia"/>
+          <w:color w:val="5A5A5A" w:themeColor="text1" w:themeTint="A5"/>
+          <w:spacing w:val="15"/>
+          <w:sz w:val="22"/>
+        </w:rPr>
+        <w:t xml:space="preserve">    }</w:t>
+      </w:r>
+    </w:p>
+    <w:p>
+      <w:pPr>
+        <w:spacing w:before="20" w:after="20" w:line="240" w:lineRule="auto"/>
+        <w:ind w:left="-227" w:right="-340"/>
+        <w:rPr>
+          <w:rFonts w:eastAsiaTheme="minorEastAsia"/>
+          <w:color w:val="5A5A5A" w:themeColor="text1" w:themeTint="A5"/>
+          <w:spacing w:val="15"/>
+          <w:sz w:val="22"/>
+        </w:rPr>
+      </w:pPr>
+      <w:r>
+        <w:rPr>
+          <w:rFonts w:eastAsiaTheme="minorEastAsia"/>
+          <w:color w:val="5A5A5A" w:themeColor="text1" w:themeTint="A5"/>
+          <w:spacing w:val="15"/>
+          <w:sz w:val="22"/>
+        </w:rPr>
+        <w:t xml:space="preserve">    </w:t>
+      </w:r>
+      <w:proofErr w:type="spellStart"/>
+      <w:r>
+        <w:rPr>
+          <w:rFonts w:eastAsiaTheme="minorEastAsia"/>
+          <w:color w:val="5A5A5A" w:themeColor="text1" w:themeTint="A5"/>
+          <w:spacing w:val="15"/>
+          <w:sz w:val="22"/>
+        </w:rPr>
+        <w:t>if</w:t>
+      </w:r>
+      <w:proofErr w:type="spellEnd"/>
+      <w:r>
+        <w:rPr>
+          <w:rFonts w:eastAsiaTheme="minorEastAsia"/>
+          <w:color w:val="5A5A5A" w:themeColor="text1" w:themeTint="A5"/>
+          <w:spacing w:val="15"/>
+          <w:sz w:val="22"/>
+        </w:rPr>
+        <w:t xml:space="preserve"> (x &lt; 0){</w:t>
+      </w:r>
+    </w:p>
+    <w:p>
+      <w:pPr>
+        <w:spacing w:before="20" w:after="20" w:line="240" w:lineRule="auto"/>
+        <w:ind w:left="-227" w:right="-340"/>
+        <w:rPr>
+          <w:rFonts w:eastAsiaTheme="minorEastAsia"/>
+          <w:color w:val="5A5A5A" w:themeColor="text1" w:themeTint="A5"/>
+          <w:spacing w:val="15"/>
+          <w:sz w:val="22"/>
+        </w:rPr>
+      </w:pPr>
+      <w:r>
+        <w:rPr>
+          <w:rFonts w:eastAsiaTheme="minorEastAsia"/>
+          <w:color w:val="5A5A5A" w:themeColor="text1" w:themeTint="A5"/>
+          <w:spacing w:val="15"/>
+          <w:sz w:val="22"/>
+        </w:rPr>
+        <w:t xml:space="preserve">        </w:t>
+      </w:r>
+      <w:proofErr w:type="spellStart"/>
+      <w:r>
+        <w:rPr>
+          <w:rFonts w:eastAsiaTheme="minorEastAsia"/>
+          <w:color w:val="5A5A5A" w:themeColor="text1" w:themeTint="A5"/>
+          <w:spacing w:val="15"/>
+          <w:sz w:val="22"/>
+        </w:rPr>
+        <w:t>printf</w:t>
+      </w:r>
+      <w:proofErr w:type="spellEnd"/>
+      <w:r>
+        <w:rPr>
+          <w:rFonts w:eastAsiaTheme="minorEastAsia"/>
+          <w:color w:val="5A5A5A" w:themeColor="text1" w:themeTint="A5"/>
+          <w:spacing w:val="15"/>
+          <w:sz w:val="22"/>
+        </w:rPr>
+        <w:t xml:space="preserve">("X </w:t>
+      </w:r>
+      <w:proofErr w:type="spellStart"/>
+      <w:r>
+        <w:rPr>
+          <w:rFonts w:eastAsiaTheme="minorEastAsia"/>
+          <w:color w:val="5A5A5A" w:themeColor="text1" w:themeTint="A5"/>
+          <w:spacing w:val="15"/>
+          <w:sz w:val="22"/>
+        </w:rPr>
+        <w:t>couls</w:t>
+      </w:r>
+      <w:proofErr w:type="spellEnd"/>
+      <w:r>
+        <w:rPr>
+          <w:rFonts w:eastAsiaTheme="minorEastAsia"/>
+          <w:color w:val="5A5A5A" w:themeColor="text1" w:themeTint="A5"/>
+          <w:spacing w:val="15"/>
+          <w:sz w:val="22"/>
+        </w:rPr>
+        <w:t xml:space="preserve"> </w:t>
+      </w:r>
+      <w:proofErr w:type="spellStart"/>
+      <w:r>
+        <w:rPr>
+          <w:rFonts w:eastAsiaTheme="minorEastAsia"/>
+          <w:color w:val="5A5A5A" w:themeColor="text1" w:themeTint="A5"/>
+          <w:spacing w:val="15"/>
+          <w:sz w:val="22"/>
+        </w:rPr>
+        <w:t>not</w:t>
+      </w:r>
+      <w:proofErr w:type="spellEnd"/>
+      <w:r>
+        <w:rPr>
+          <w:rFonts w:eastAsiaTheme="minorEastAsia"/>
+          <w:color w:val="5A5A5A" w:themeColor="text1" w:themeTint="A5"/>
+          <w:spacing w:val="15"/>
+          <w:sz w:val="22"/>
+        </w:rPr>
+        <w:t xml:space="preserve"> </w:t>
+      </w:r>
+      <w:proofErr w:type="spellStart"/>
+      <w:r>
+        <w:rPr>
+          <w:rFonts w:eastAsiaTheme="minorEastAsia"/>
+          <w:color w:val="5A5A5A" w:themeColor="text1" w:themeTint="A5"/>
+          <w:spacing w:val="15"/>
+          <w:sz w:val="22"/>
+        </w:rPr>
+        <w:t>be</w:t>
+      </w:r>
+      <w:proofErr w:type="spellEnd"/>
+      <w:r>
+        <w:rPr>
+          <w:rFonts w:eastAsiaTheme="minorEastAsia"/>
+          <w:color w:val="5A5A5A" w:themeColor="text1" w:themeTint="A5"/>
+          <w:spacing w:val="15"/>
+          <w:sz w:val="22"/>
+        </w:rPr>
+        <w:t xml:space="preserve"> %g, </w:t>
+      </w:r>
+      <w:proofErr w:type="spellStart"/>
+      <w:r>
+        <w:rPr>
+          <w:rFonts w:eastAsiaTheme="minorEastAsia"/>
+          <w:color w:val="5A5A5A" w:themeColor="text1" w:themeTint="A5"/>
+          <w:spacing w:val="15"/>
+          <w:sz w:val="22"/>
+        </w:rPr>
+        <w:t>because</w:t>
+      </w:r>
+      <w:proofErr w:type="spellEnd"/>
+      <w:r>
+        <w:rPr>
+          <w:rFonts w:eastAsiaTheme="minorEastAsia"/>
+          <w:color w:val="5A5A5A" w:themeColor="text1" w:themeTint="A5"/>
+          <w:spacing w:val="15"/>
+          <w:sz w:val="22"/>
+        </w:rPr>
+        <w:t xml:space="preserve"> </w:t>
+      </w:r>
+      <w:proofErr w:type="spellStart"/>
+      <w:r>
+        <w:rPr>
+          <w:rFonts w:eastAsiaTheme="minorEastAsia"/>
+          <w:color w:val="5A5A5A" w:themeColor="text1" w:themeTint="A5"/>
+          <w:spacing w:val="15"/>
+          <w:sz w:val="22"/>
+        </w:rPr>
+        <w:t>sqrt</w:t>
+      </w:r>
+      <w:proofErr w:type="spellEnd"/>
+      <w:r>
+        <w:rPr>
+          <w:rFonts w:eastAsiaTheme="minorEastAsia"/>
+          <w:color w:val="5A5A5A" w:themeColor="text1" w:themeTint="A5"/>
+          <w:spacing w:val="15"/>
+          <w:sz w:val="22"/>
+        </w:rPr>
+        <w:t xml:space="preserve">(x) </w:t>
+      </w:r>
+      <w:proofErr w:type="spellStart"/>
+      <w:r>
+        <w:rPr>
+          <w:rFonts w:eastAsiaTheme="minorEastAsia"/>
+          <w:color w:val="5A5A5A" w:themeColor="text1" w:themeTint="A5"/>
+          <w:spacing w:val="15"/>
+          <w:sz w:val="22"/>
+        </w:rPr>
+        <w:t>should</w:t>
+      </w:r>
+      <w:proofErr w:type="spellEnd"/>
+      <w:r>
+        <w:rPr>
+          <w:rFonts w:eastAsiaTheme="minorEastAsia"/>
+          <w:color w:val="5A5A5A" w:themeColor="text1" w:themeTint="A5"/>
+          <w:spacing w:val="15"/>
+          <w:sz w:val="22"/>
+        </w:rPr>
+        <w:t xml:space="preserve"> </w:t>
+      </w:r>
+      <w:proofErr w:type="spellStart"/>
+      <w:r>
+        <w:rPr>
+          <w:rFonts w:eastAsiaTheme="minorEastAsia"/>
+          <w:color w:val="5A5A5A" w:themeColor="text1" w:themeTint="A5"/>
+          <w:spacing w:val="15"/>
+          <w:sz w:val="22"/>
+        </w:rPr>
+        <w:t>be</w:t>
+      </w:r>
+      <w:proofErr w:type="spellEnd"/>
+      <w:r>
+        <w:rPr>
+          <w:rFonts w:eastAsiaTheme="minorEastAsia"/>
+          <w:color w:val="5A5A5A" w:themeColor="text1" w:themeTint="A5"/>
+          <w:spacing w:val="15"/>
+          <w:sz w:val="22"/>
+        </w:rPr>
+        <w:t xml:space="preserve"> &gt;= 0\n", x);</w:t>
+      </w:r>
+    </w:p>
+    <w:p>
+      <w:pPr>
+        <w:spacing w:before="20" w:after="20" w:line="240" w:lineRule="auto"/>
+        <w:ind w:left="-227" w:right="-340"/>
         <w:rPr>
           <w:rFonts w:eastAsiaTheme="minorEastAsia"/>
           <w:color w:val="5A5A5A" w:themeColor="text1" w:themeTint="A5"/>
@@ -2773,6 +3281,68 @@
           <w:spacing w:val="15"/>
           <w:sz w:val="22"/>
         </w:rPr>
+        <w:t>return</w:t>
+      </w:r>
+      <w:proofErr w:type="spellEnd"/>
+      <w:r>
+        <w:rPr>
+          <w:rFonts w:eastAsiaTheme="minorEastAsia"/>
+          <w:color w:val="5A5A5A" w:themeColor="text1" w:themeTint="A5"/>
+          <w:spacing w:val="15"/>
+          <w:sz w:val="22"/>
+        </w:rPr>
+        <w:t>;</w:t>
+      </w:r>
+    </w:p>
+    <w:p>
+      <w:pPr>
+        <w:spacing w:before="20" w:after="20" w:line="240" w:lineRule="auto"/>
+        <w:ind w:left="-227" w:right="-340"/>
+        <w:rPr>
+          <w:rFonts w:eastAsiaTheme="minorEastAsia"/>
+          <w:color w:val="5A5A5A" w:themeColor="text1" w:themeTint="A5"/>
+          <w:spacing w:val="15"/>
+          <w:sz w:val="22"/>
+        </w:rPr>
+      </w:pPr>
+      <w:r>
+        <w:rPr>
+          <w:rFonts w:eastAsiaTheme="minorEastAsia"/>
+          <w:color w:val="5A5A5A" w:themeColor="text1" w:themeTint="A5"/>
+          <w:spacing w:val="15"/>
+          <w:sz w:val="22"/>
+        </w:rPr>
+        <w:t xml:space="preserve">    }</w:t>
+      </w:r>
+    </w:p>
+    <w:p>
+      <w:pPr>
+        <w:spacing w:before="20" w:after="20" w:line="240" w:lineRule="auto"/>
+        <w:ind w:left="-227" w:right="-340"/>
+        <w:rPr>
+          <w:rFonts w:eastAsiaTheme="minorEastAsia"/>
+          <w:color w:val="5A5A5A" w:themeColor="text1" w:themeTint="A5"/>
+          <w:spacing w:val="15"/>
+          <w:sz w:val="22"/>
+        </w:rPr>
+      </w:pPr>
+      <w:r>
+        <w:rPr>
+          <w:rFonts w:eastAsiaTheme="minorEastAsia"/>
+          <w:color w:val="5A5A5A" w:themeColor="text1" w:themeTint="A5"/>
+          <w:spacing w:val="15"/>
+          <w:sz w:val="22"/>
+        </w:rPr>
+        <w:t xml:space="preserve">    </w:t>
+      </w:r>
+      <w:proofErr w:type="spellStart"/>
+      <w:r>
+        <w:rPr>
+          <w:rFonts w:eastAsiaTheme="minorEastAsia"/>
+          <w:color w:val="5A5A5A" w:themeColor="text1" w:themeTint="A5"/>
+          <w:spacing w:val="15"/>
+          <w:sz w:val="22"/>
+        </w:rPr>
         <w:t>printf</w:t>
       </w:r>
       <w:proofErr w:type="spellEnd"/>
@@ -2783,17 +3353,62 @@
           <w:spacing w:val="15"/>
           <w:sz w:val="22"/>
         </w:rPr>
-        <w:t xml:space="preserve">("X </w:t>
-      </w:r>
-      <w:proofErr w:type="spellStart"/>
-      <w:r>
-        <w:rPr>
-          <w:rFonts w:eastAsiaTheme="minorEastAsia"/>
-          <w:color w:val="5A5A5A" w:themeColor="text1" w:themeTint="A5"/>
-          <w:spacing w:val="15"/>
-          <w:sz w:val="22"/>
-        </w:rPr>
-        <w:t>couls</w:t>
+        <w:t>("x: %g = %g;\n", x, y(x));</w:t>
+      </w:r>
+    </w:p>
+    <w:p>
+      <w:pPr>
+        <w:spacing w:before="20" w:after="20" w:line="240" w:lineRule="auto"/>
+        <w:ind w:left="-227" w:right="-340"/>
+        <w:rPr>
+          <w:rFonts w:eastAsiaTheme="minorEastAsia"/>
+          <w:color w:val="5A5A5A" w:themeColor="text1" w:themeTint="A5"/>
+          <w:spacing w:val="15"/>
+          <w:sz w:val="22"/>
+        </w:rPr>
+      </w:pPr>
+      <w:r>
+        <w:rPr>
+          <w:rFonts w:eastAsiaTheme="minorEastAsia"/>
+          <w:color w:val="5A5A5A" w:themeColor="text1" w:themeTint="A5"/>
+          <w:spacing w:val="15"/>
+          <w:sz w:val="22"/>
+        </w:rPr>
+        <w:t>}</w:t>
+      </w:r>
+    </w:p>
+    <w:p>
+      <w:pPr>
+        <w:spacing w:before="20" w:after="20" w:line="240" w:lineRule="auto"/>
+        <w:ind w:left="-227" w:right="-340"/>
+        <w:rPr>
+          <w:rFonts w:eastAsiaTheme="minorEastAsia"/>
+          <w:color w:val="5A5A5A" w:themeColor="text1" w:themeTint="A5"/>
+          <w:spacing w:val="15"/>
+          <w:sz w:val="22"/>
+        </w:rPr>
+      </w:pPr>
+    </w:p>
+    <w:p>
+      <w:pPr>
+        <w:spacing w:before="20" w:after="20" w:line="240" w:lineRule="auto"/>
+        <w:ind w:left="-227" w:right="-340"/>
+        <w:rPr>
+          <w:rFonts w:eastAsiaTheme="minorEastAsia"/>
+          <w:color w:val="5A5A5A" w:themeColor="text1" w:themeTint="A5"/>
+          <w:spacing w:val="15"/>
+          <w:sz w:val="22"/>
+        </w:rPr>
+      </w:pPr>
+      <w:proofErr w:type="spellStart"/>
+      <w:r>
+        <w:rPr>
+          <w:rFonts w:eastAsiaTheme="minorEastAsia"/>
+          <w:color w:val="5A5A5A" w:themeColor="text1" w:themeTint="A5"/>
+          <w:spacing w:val="15"/>
+          <w:sz w:val="22"/>
+        </w:rPr>
+        <w:t>int</w:t>
       </w:r>
       <w:proofErr w:type="spellEnd"/>
       <w:r>
@@ -2813,182 +3428,43 @@
           <w:spacing w:val="15"/>
           <w:sz w:val="22"/>
         </w:rPr>
-        <w:t>not</w:t>
-      </w:r>
-      <w:proofErr w:type="spellEnd"/>
-      <w:r>
-        <w:rPr>
-          <w:rFonts w:eastAsiaTheme="minorEastAsia"/>
-          <w:color w:val="5A5A5A" w:themeColor="text1" w:themeTint="A5"/>
-          <w:spacing w:val="15"/>
-          <w:sz w:val="22"/>
-        </w:rPr>
-        <w:t xml:space="preserve"> </w:t>
-      </w:r>
-      <w:proofErr w:type="spellStart"/>
-      <w:r>
-        <w:rPr>
-          <w:rFonts w:eastAsiaTheme="minorEastAsia"/>
-          <w:color w:val="5A5A5A" w:themeColor="text1" w:themeTint="A5"/>
-          <w:spacing w:val="15"/>
-          <w:sz w:val="22"/>
-        </w:rPr>
-        <w:t>be</w:t>
-      </w:r>
-      <w:proofErr w:type="spellEnd"/>
-      <w:r>
-        <w:rPr>
-          <w:rFonts w:eastAsiaTheme="minorEastAsia"/>
-          <w:color w:val="5A5A5A" w:themeColor="text1" w:themeTint="A5"/>
-          <w:spacing w:val="15"/>
-          <w:sz w:val="22"/>
-        </w:rPr>
-        <w:t xml:space="preserve"> %g, </w:t>
-      </w:r>
-      <w:proofErr w:type="spellStart"/>
-      <w:r>
-        <w:rPr>
-          <w:rFonts w:eastAsiaTheme="minorEastAsia"/>
-          <w:color w:val="5A5A5A" w:themeColor="text1" w:themeTint="A5"/>
-          <w:spacing w:val="15"/>
-          <w:sz w:val="22"/>
-        </w:rPr>
-        <w:t>because</w:t>
-      </w:r>
-      <w:proofErr w:type="spellEnd"/>
-      <w:r>
-        <w:rPr>
-          <w:rFonts w:eastAsiaTheme="minorEastAsia"/>
-          <w:color w:val="5A5A5A" w:themeColor="text1" w:themeTint="A5"/>
-          <w:spacing w:val="15"/>
-          <w:sz w:val="22"/>
-        </w:rPr>
-        <w:t xml:space="preserve"> </w:t>
-      </w:r>
-      <w:proofErr w:type="spellStart"/>
-      <w:r>
-        <w:rPr>
-          <w:rFonts w:eastAsiaTheme="minorEastAsia"/>
-          <w:color w:val="5A5A5A" w:themeColor="text1" w:themeTint="A5"/>
-          <w:spacing w:val="15"/>
-          <w:sz w:val="22"/>
-        </w:rPr>
-        <w:t>e^x</w:t>
-      </w:r>
-      <w:proofErr w:type="spellEnd"/>
-      <w:r>
-        <w:rPr>
-          <w:rFonts w:eastAsiaTheme="minorEastAsia"/>
-          <w:color w:val="5A5A5A" w:themeColor="text1" w:themeTint="A5"/>
-          <w:spacing w:val="15"/>
-          <w:sz w:val="22"/>
-        </w:rPr>
-        <w:t xml:space="preserve"> </w:t>
-      </w:r>
-      <w:proofErr w:type="spellStart"/>
-      <w:r>
-        <w:rPr>
-          <w:rFonts w:eastAsiaTheme="minorEastAsia"/>
-          <w:color w:val="5A5A5A" w:themeColor="text1" w:themeTint="A5"/>
-          <w:spacing w:val="15"/>
-          <w:sz w:val="22"/>
-        </w:rPr>
-        <w:t>should</w:t>
-      </w:r>
-      <w:proofErr w:type="spellEnd"/>
-      <w:r>
-        <w:rPr>
-          <w:rFonts w:eastAsiaTheme="minorEastAsia"/>
-          <w:color w:val="5A5A5A" w:themeColor="text1" w:themeTint="A5"/>
-          <w:spacing w:val="15"/>
-          <w:sz w:val="22"/>
-        </w:rPr>
-        <w:t xml:space="preserve"> </w:t>
-      </w:r>
-      <w:proofErr w:type="spellStart"/>
-      <w:r>
-        <w:rPr>
-          <w:rFonts w:eastAsiaTheme="minorEastAsia"/>
-          <w:color w:val="5A5A5A" w:themeColor="text1" w:themeTint="A5"/>
-          <w:spacing w:val="15"/>
-          <w:sz w:val="22"/>
-        </w:rPr>
-        <w:t>be</w:t>
-      </w:r>
-      <w:proofErr w:type="spellEnd"/>
-      <w:r>
-        <w:rPr>
-          <w:rFonts w:eastAsiaTheme="minorEastAsia"/>
-          <w:color w:val="5A5A5A" w:themeColor="text1" w:themeTint="A5"/>
-          <w:spacing w:val="15"/>
-          <w:sz w:val="22"/>
-        </w:rPr>
-        <w:t xml:space="preserve"> -1...1\n", x);</w:t>
-      </w:r>
-    </w:p>
-    <w:p>
-      <w:pPr>
-        <w:spacing w:line="240" w:lineRule="auto"/>
-        <w:rPr>
-          <w:rFonts w:eastAsiaTheme="minorEastAsia"/>
-          <w:color w:val="5A5A5A" w:themeColor="text1" w:themeTint="A5"/>
-          <w:spacing w:val="15"/>
-          <w:sz w:val="22"/>
-        </w:rPr>
-      </w:pPr>
-      <w:r>
-        <w:rPr>
-          <w:rFonts w:eastAsiaTheme="minorEastAsia"/>
-          <w:color w:val="5A5A5A" w:themeColor="text1" w:themeTint="A5"/>
-          <w:spacing w:val="15"/>
-          <w:sz w:val="22"/>
-        </w:rPr>
-        <w:t xml:space="preserve">        </w:t>
-      </w:r>
-      <w:proofErr w:type="spellStart"/>
-      <w:r>
-        <w:rPr>
-          <w:rFonts w:eastAsiaTheme="minorEastAsia"/>
-          <w:color w:val="5A5A5A" w:themeColor="text1" w:themeTint="A5"/>
-          <w:spacing w:val="15"/>
-          <w:sz w:val="22"/>
-        </w:rPr>
-        <w:t>return</w:t>
-      </w:r>
-      <w:proofErr w:type="spellEnd"/>
-      <w:r>
-        <w:rPr>
-          <w:rFonts w:eastAsiaTheme="minorEastAsia"/>
-          <w:color w:val="5A5A5A" w:themeColor="text1" w:themeTint="A5"/>
-          <w:spacing w:val="15"/>
-          <w:sz w:val="22"/>
-        </w:rPr>
-        <w:t>;</w:t>
-      </w:r>
-    </w:p>
-    <w:p>
-      <w:pPr>
-        <w:spacing w:line="240" w:lineRule="auto"/>
-        <w:rPr>
-          <w:rFonts w:eastAsiaTheme="minorEastAsia"/>
-          <w:color w:val="5A5A5A" w:themeColor="text1" w:themeTint="A5"/>
-          <w:spacing w:val="15"/>
-          <w:sz w:val="22"/>
-        </w:rPr>
-      </w:pPr>
-      <w:r>
-        <w:rPr>
-          <w:rFonts w:eastAsiaTheme="minorEastAsia"/>
-          <w:color w:val="5A5A5A" w:themeColor="text1" w:themeTint="A5"/>
-          <w:spacing w:val="15"/>
-          <w:sz w:val="22"/>
-        </w:rPr>
-        <w:t xml:space="preserve">    }</w:t>
-      </w:r>
-    </w:p>
-    <w:p>
-      <w:pPr>
-        <w:spacing w:line="240" w:lineRule="auto"/>
+        <w:t>main</w:t>
+      </w:r>
+      <w:proofErr w:type="spellEnd"/>
+      <w:r>
+        <w:rPr>
+          <w:rFonts w:eastAsiaTheme="minorEastAsia"/>
+          <w:color w:val="5A5A5A" w:themeColor="text1" w:themeTint="A5"/>
+          <w:spacing w:val="15"/>
+          <w:sz w:val="22"/>
+        </w:rPr>
+        <w:t>(</w:t>
+      </w:r>
+      <w:proofErr w:type="spellStart"/>
+      <w:r>
+        <w:rPr>
+          <w:rFonts w:eastAsiaTheme="minorEastAsia"/>
+          <w:color w:val="5A5A5A" w:themeColor="text1" w:themeTint="A5"/>
+          <w:spacing w:val="15"/>
+          <w:sz w:val="22"/>
+        </w:rPr>
+        <w:t>void</w:t>
+      </w:r>
+      <w:proofErr w:type="spellEnd"/>
+      <w:r>
+        <w:rPr>
+          <w:rFonts w:eastAsiaTheme="minorEastAsia"/>
+          <w:color w:val="5A5A5A" w:themeColor="text1" w:themeTint="A5"/>
+          <w:spacing w:val="15"/>
+          <w:sz w:val="22"/>
+        </w:rPr>
+        <w:t xml:space="preserve">){    </w:t>
+      </w:r>
+    </w:p>
+    <w:p>
+      <w:pPr>
+        <w:spacing w:before="20" w:after="20" w:line="240" w:lineRule="auto"/>
+        <w:ind w:left="-227" w:right="-340"/>
         <w:rPr>
           <w:rFonts w:eastAsiaTheme="minorEastAsia"/>
           <w:color w:val="5A5A5A" w:themeColor="text1" w:themeTint="A5"/>
@@ -3013,264 +3489,23 @@
           <w:spacing w:val="15"/>
           <w:sz w:val="22"/>
         </w:rPr>
-        <w:t>if</w:t>
-      </w:r>
-      <w:proofErr w:type="spellEnd"/>
-      <w:r>
-        <w:rPr>
-          <w:rFonts w:eastAsiaTheme="minorEastAsia"/>
-          <w:color w:val="5A5A5A" w:themeColor="text1" w:themeTint="A5"/>
-          <w:spacing w:val="15"/>
-          <w:sz w:val="22"/>
-        </w:rPr>
-        <w:t xml:space="preserve"> (x &lt; 0){</w:t>
-      </w:r>
-    </w:p>
-    <w:p>
-      <w:pPr>
-        <w:spacing w:line="240" w:lineRule="auto"/>
-        <w:rPr>
-          <w:rFonts w:eastAsiaTheme="minorEastAsia"/>
-          <w:color w:val="5A5A5A" w:themeColor="text1" w:themeTint="A5"/>
-          <w:spacing w:val="15"/>
-          <w:sz w:val="22"/>
-        </w:rPr>
-      </w:pPr>
-      <w:r>
-        <w:rPr>
-          <w:rFonts w:eastAsiaTheme="minorEastAsia"/>
-          <w:color w:val="5A5A5A" w:themeColor="text1" w:themeTint="A5"/>
-          <w:spacing w:val="15"/>
-          <w:sz w:val="22"/>
-        </w:rPr>
-        <w:t xml:space="preserve">        </w:t>
-      </w:r>
-      <w:proofErr w:type="spellStart"/>
-      <w:r>
-        <w:rPr>
-          <w:rFonts w:eastAsiaTheme="minorEastAsia"/>
-          <w:color w:val="5A5A5A" w:themeColor="text1" w:themeTint="A5"/>
-          <w:spacing w:val="15"/>
-          <w:sz w:val="22"/>
-        </w:rPr>
-        <w:t>printf</w:t>
-      </w:r>
-      <w:proofErr w:type="spellEnd"/>
-      <w:r>
-        <w:rPr>
-          <w:rFonts w:eastAsiaTheme="minorEastAsia"/>
-          <w:color w:val="5A5A5A" w:themeColor="text1" w:themeTint="A5"/>
-          <w:spacing w:val="15"/>
-          <w:sz w:val="22"/>
-        </w:rPr>
-        <w:t xml:space="preserve">("X </w:t>
-      </w:r>
-      <w:proofErr w:type="spellStart"/>
-      <w:r>
-        <w:rPr>
-          <w:rFonts w:eastAsiaTheme="minorEastAsia"/>
-          <w:color w:val="5A5A5A" w:themeColor="text1" w:themeTint="A5"/>
-          <w:spacing w:val="15"/>
-          <w:sz w:val="22"/>
-        </w:rPr>
-        <w:t>couls</w:t>
-      </w:r>
-      <w:proofErr w:type="spellEnd"/>
-      <w:r>
-        <w:rPr>
-          <w:rFonts w:eastAsiaTheme="minorEastAsia"/>
-          <w:color w:val="5A5A5A" w:themeColor="text1" w:themeTint="A5"/>
-          <w:spacing w:val="15"/>
-          <w:sz w:val="22"/>
-        </w:rPr>
-        <w:t xml:space="preserve"> </w:t>
-      </w:r>
-      <w:proofErr w:type="spellStart"/>
-      <w:r>
-        <w:rPr>
-          <w:rFonts w:eastAsiaTheme="minorEastAsia"/>
-          <w:color w:val="5A5A5A" w:themeColor="text1" w:themeTint="A5"/>
-          <w:spacing w:val="15"/>
-          <w:sz w:val="22"/>
-        </w:rPr>
-        <w:t>not</w:t>
-      </w:r>
-      <w:proofErr w:type="spellEnd"/>
-      <w:r>
-        <w:rPr>
-          <w:rFonts w:eastAsiaTheme="minorEastAsia"/>
-          <w:color w:val="5A5A5A" w:themeColor="text1" w:themeTint="A5"/>
-          <w:spacing w:val="15"/>
-          <w:sz w:val="22"/>
-        </w:rPr>
-        <w:t xml:space="preserve"> </w:t>
-      </w:r>
-      <w:proofErr w:type="spellStart"/>
-      <w:r>
-        <w:rPr>
-          <w:rFonts w:eastAsiaTheme="minorEastAsia"/>
-          <w:color w:val="5A5A5A" w:themeColor="text1" w:themeTint="A5"/>
-          <w:spacing w:val="15"/>
-          <w:sz w:val="22"/>
-        </w:rPr>
-        <w:t>be</w:t>
-      </w:r>
-      <w:proofErr w:type="spellEnd"/>
-      <w:r>
-        <w:rPr>
-          <w:rFonts w:eastAsiaTheme="minorEastAsia"/>
-          <w:color w:val="5A5A5A" w:themeColor="text1" w:themeTint="A5"/>
-          <w:spacing w:val="15"/>
-          <w:sz w:val="22"/>
-        </w:rPr>
-        <w:t xml:space="preserve"> %g, </w:t>
-      </w:r>
-      <w:proofErr w:type="spellStart"/>
-      <w:r>
-        <w:rPr>
-          <w:rFonts w:eastAsiaTheme="minorEastAsia"/>
-          <w:color w:val="5A5A5A" w:themeColor="text1" w:themeTint="A5"/>
-          <w:spacing w:val="15"/>
-          <w:sz w:val="22"/>
-        </w:rPr>
-        <w:t>because</w:t>
-      </w:r>
-      <w:proofErr w:type="spellEnd"/>
-      <w:r>
-        <w:rPr>
-          <w:rFonts w:eastAsiaTheme="minorEastAsia"/>
-          <w:color w:val="5A5A5A" w:themeColor="text1" w:themeTint="A5"/>
-          <w:spacing w:val="15"/>
-          <w:sz w:val="22"/>
-        </w:rPr>
-        <w:t xml:space="preserve"> </w:t>
-      </w:r>
-      <w:proofErr w:type="spellStart"/>
-      <w:r>
-        <w:rPr>
-          <w:rFonts w:eastAsiaTheme="minorEastAsia"/>
-          <w:color w:val="5A5A5A" w:themeColor="text1" w:themeTint="A5"/>
-          <w:spacing w:val="15"/>
-          <w:sz w:val="22"/>
-        </w:rPr>
-        <w:t>sqrt</w:t>
-      </w:r>
-      <w:proofErr w:type="spellEnd"/>
-      <w:r>
-        <w:rPr>
-          <w:rFonts w:eastAsiaTheme="minorEastAsia"/>
-          <w:color w:val="5A5A5A" w:themeColor="text1" w:themeTint="A5"/>
-          <w:spacing w:val="15"/>
-          <w:sz w:val="22"/>
-        </w:rPr>
-        <w:t xml:space="preserve">(x) </w:t>
-      </w:r>
-      <w:proofErr w:type="spellStart"/>
-      <w:r>
-        <w:rPr>
-          <w:rFonts w:eastAsiaTheme="minorEastAsia"/>
-          <w:color w:val="5A5A5A" w:themeColor="text1" w:themeTint="A5"/>
-          <w:spacing w:val="15"/>
-          <w:sz w:val="22"/>
-        </w:rPr>
-        <w:t>should</w:t>
-      </w:r>
-      <w:proofErr w:type="spellEnd"/>
-      <w:r>
-        <w:rPr>
-          <w:rFonts w:eastAsiaTheme="minorEastAsia"/>
-          <w:color w:val="5A5A5A" w:themeColor="text1" w:themeTint="A5"/>
-          <w:spacing w:val="15"/>
-          <w:sz w:val="22"/>
-        </w:rPr>
-        <w:t xml:space="preserve"> </w:t>
-      </w:r>
-      <w:proofErr w:type="spellStart"/>
-      <w:r>
-        <w:rPr>
-          <w:rFonts w:eastAsiaTheme="minorEastAsia"/>
-          <w:color w:val="5A5A5A" w:themeColor="text1" w:themeTint="A5"/>
-          <w:spacing w:val="15"/>
-          <w:sz w:val="22"/>
-        </w:rPr>
-        <w:t>be</w:t>
-      </w:r>
-      <w:proofErr w:type="spellEnd"/>
-      <w:r>
-        <w:rPr>
-          <w:rFonts w:eastAsiaTheme="minorEastAsia"/>
-          <w:color w:val="5A5A5A" w:themeColor="text1" w:themeTint="A5"/>
-          <w:spacing w:val="15"/>
-          <w:sz w:val="22"/>
-        </w:rPr>
-        <w:t xml:space="preserve"> &gt;= 0\n", x);</w:t>
-      </w:r>
-    </w:p>
-    <w:p>
-      <w:pPr>
-        <w:spacing w:line="240" w:lineRule="auto"/>
-        <w:rPr>
-          <w:rFonts w:eastAsiaTheme="minorEastAsia"/>
-          <w:color w:val="5A5A5A" w:themeColor="text1" w:themeTint="A5"/>
-          <w:spacing w:val="15"/>
-          <w:sz w:val="22"/>
-        </w:rPr>
-      </w:pPr>
-      <w:r>
-        <w:rPr>
-          <w:rFonts w:eastAsiaTheme="minorEastAsia"/>
-          <w:color w:val="5A5A5A" w:themeColor="text1" w:themeTint="A5"/>
-          <w:spacing w:val="15"/>
-          <w:sz w:val="22"/>
-        </w:rPr>
-        <w:t xml:space="preserve">        </w:t>
-      </w:r>
-      <w:proofErr w:type="spellStart"/>
-      <w:r>
-        <w:rPr>
-          <w:rFonts w:eastAsiaTheme="minorEastAsia"/>
-          <w:color w:val="5A5A5A" w:themeColor="text1" w:themeTint="A5"/>
-          <w:spacing w:val="15"/>
-          <w:sz w:val="22"/>
-        </w:rPr>
-        <w:t>return</w:t>
-      </w:r>
-      <w:proofErr w:type="spellEnd"/>
-      <w:r>
-        <w:rPr>
-          <w:rFonts w:eastAsiaTheme="minorEastAsia"/>
-          <w:color w:val="5A5A5A" w:themeColor="text1" w:themeTint="A5"/>
-          <w:spacing w:val="15"/>
-          <w:sz w:val="22"/>
-        </w:rPr>
-        <w:t>;</w:t>
-      </w:r>
-      <w:bookmarkStart w:id="0" w:name="_GoBack"/>
-      <w:bookmarkEnd w:id="0"/>
-    </w:p>
-    <w:p>
-      <w:pPr>
-        <w:spacing w:line="240" w:lineRule="auto"/>
-        <w:rPr>
-          <w:rFonts w:eastAsiaTheme="minorEastAsia"/>
-          <w:color w:val="5A5A5A" w:themeColor="text1" w:themeTint="A5"/>
-          <w:spacing w:val="15"/>
-          <w:sz w:val="22"/>
-        </w:rPr>
-      </w:pPr>
-      <w:r>
-        <w:rPr>
-          <w:rFonts w:eastAsiaTheme="minorEastAsia"/>
-          <w:color w:val="5A5A5A" w:themeColor="text1" w:themeTint="A5"/>
-          <w:spacing w:val="15"/>
-          <w:sz w:val="22"/>
-        </w:rPr>
-        <w:t xml:space="preserve">    }</w:t>
-      </w:r>
-    </w:p>
-    <w:p>
-      <w:pPr>
-        <w:spacing w:line="240" w:lineRule="auto"/>
+        <w:t>test</w:t>
+      </w:r>
+      <w:proofErr w:type="spellEnd"/>
+      <w:r>
+        <w:rPr>
+          <w:rFonts w:eastAsiaTheme="minorEastAsia"/>
+          <w:color w:val="5A5A5A" w:themeColor="text1" w:themeTint="A5"/>
+          <w:spacing w:val="15"/>
+          <w:sz w:val="22"/>
+        </w:rPr>
+        <w:t>(2.345);</w:t>
+      </w:r>
+    </w:p>
+    <w:p>
+      <w:pPr>
+        <w:spacing w:before="20" w:after="20" w:line="240" w:lineRule="auto"/>
+        <w:ind w:left="-227" w:right="-340"/>
         <w:rPr>
           <w:rFonts w:eastAsiaTheme="minorEastAsia"/>
           <w:color w:val="5A5A5A" w:themeColor="text1" w:themeTint="A5"/>
@@ -3295,304 +3530,23 @@
           <w:spacing w:val="15"/>
           <w:sz w:val="22"/>
         </w:rPr>
-        <w:t>printf</w:t>
-      </w:r>
-      <w:proofErr w:type="spellEnd"/>
-      <w:r>
-        <w:rPr>
-          <w:rFonts w:eastAsiaTheme="minorEastAsia"/>
-          <w:color w:val="5A5A5A" w:themeColor="text1" w:themeTint="A5"/>
-          <w:spacing w:val="15"/>
-          <w:sz w:val="22"/>
-        </w:rPr>
-        <w:t>("x: %g = %g;\n", x, y(x));</w:t>
-      </w:r>
-    </w:p>
-    <w:p>
-      <w:pPr>
-        <w:spacing w:line="240" w:lineRule="auto"/>
-        <w:rPr>
-          <w:rFonts w:eastAsiaTheme="minorEastAsia"/>
-          <w:color w:val="5A5A5A" w:themeColor="text1" w:themeTint="A5"/>
-          <w:spacing w:val="15"/>
-          <w:sz w:val="22"/>
-        </w:rPr>
-      </w:pPr>
-      <w:r>
-        <w:rPr>
-          <w:rFonts w:eastAsiaTheme="minorEastAsia"/>
-          <w:color w:val="5A5A5A" w:themeColor="text1" w:themeTint="A5"/>
-          <w:spacing w:val="15"/>
-          <w:sz w:val="22"/>
-        </w:rPr>
-        <w:t>}</w:t>
-      </w:r>
-    </w:p>
-    <w:p>
-      <w:pPr>
-        <w:spacing w:line="240" w:lineRule="auto"/>
-        <w:rPr>
-          <w:rFonts w:eastAsiaTheme="minorEastAsia"/>
-          <w:color w:val="5A5A5A" w:themeColor="text1" w:themeTint="A5"/>
-          <w:spacing w:val="15"/>
-          <w:sz w:val="22"/>
-        </w:rPr>
-      </w:pPr>
-    </w:p>
-    <w:p>
-      <w:pPr>
-        <w:spacing w:line="240" w:lineRule="auto"/>
-        <w:rPr>
-          <w:rFonts w:eastAsiaTheme="minorEastAsia"/>
-          <w:color w:val="5A5A5A" w:themeColor="text1" w:themeTint="A5"/>
-          <w:spacing w:val="15"/>
-          <w:sz w:val="22"/>
-        </w:rPr>
-      </w:pPr>
-      <w:proofErr w:type="spellStart"/>
-      <w:r>
-        <w:rPr>
-          <w:rFonts w:eastAsiaTheme="minorEastAsia"/>
-          <w:color w:val="5A5A5A" w:themeColor="text1" w:themeTint="A5"/>
-          <w:spacing w:val="15"/>
-          <w:sz w:val="22"/>
-        </w:rPr>
-        <w:t>int</w:t>
-      </w:r>
-      <w:proofErr w:type="spellEnd"/>
-      <w:r>
-        <w:rPr>
-          <w:rFonts w:eastAsiaTheme="minorEastAsia"/>
-          <w:color w:val="5A5A5A" w:themeColor="text1" w:themeTint="A5"/>
-          <w:spacing w:val="15"/>
-          <w:sz w:val="22"/>
-        </w:rPr>
-        <w:t xml:space="preserve"> </w:t>
-      </w:r>
-      <w:proofErr w:type="spellStart"/>
-      <w:r>
-        <w:rPr>
-          <w:rFonts w:eastAsiaTheme="minorEastAsia"/>
-          <w:color w:val="5A5A5A" w:themeColor="text1" w:themeTint="A5"/>
-          <w:spacing w:val="15"/>
-          <w:sz w:val="22"/>
-        </w:rPr>
-        <w:t>main</w:t>
-      </w:r>
-      <w:proofErr w:type="spellEnd"/>
-      <w:r>
-        <w:rPr>
-          <w:rFonts w:eastAsiaTheme="minorEastAsia"/>
-          <w:color w:val="5A5A5A" w:themeColor="text1" w:themeTint="A5"/>
-          <w:spacing w:val="15"/>
-          <w:sz w:val="22"/>
-        </w:rPr>
-        <w:t>(</w:t>
-      </w:r>
-      <w:proofErr w:type="spellStart"/>
-      <w:r>
-        <w:rPr>
-          <w:rFonts w:eastAsiaTheme="minorEastAsia"/>
-          <w:color w:val="5A5A5A" w:themeColor="text1" w:themeTint="A5"/>
-          <w:spacing w:val="15"/>
-          <w:sz w:val="22"/>
-        </w:rPr>
-        <w:t>void</w:t>
-      </w:r>
-      <w:proofErr w:type="spellEnd"/>
-      <w:r>
-        <w:rPr>
-          <w:rFonts w:eastAsiaTheme="minorEastAsia"/>
-          <w:color w:val="5A5A5A" w:themeColor="text1" w:themeTint="A5"/>
-          <w:spacing w:val="15"/>
-          <w:sz w:val="22"/>
-        </w:rPr>
-        <w:t xml:space="preserve">){    </w:t>
-      </w:r>
-    </w:p>
-    <w:p>
-      <w:pPr>
-        <w:spacing w:line="240" w:lineRule="auto"/>
-        <w:rPr>
-          <w:rFonts w:eastAsiaTheme="minorEastAsia"/>
-          <w:color w:val="5A5A5A" w:themeColor="text1" w:themeTint="A5"/>
-          <w:spacing w:val="15"/>
-          <w:sz w:val="22"/>
-        </w:rPr>
-      </w:pPr>
-      <w:r>
-        <w:rPr>
-          <w:rFonts w:eastAsiaTheme="minorEastAsia"/>
-          <w:color w:val="5A5A5A" w:themeColor="text1" w:themeTint="A5"/>
-          <w:spacing w:val="15"/>
-          <w:sz w:val="22"/>
-        </w:rPr>
-        <w:t xml:space="preserve">    // TODO </w:t>
-      </w:r>
-      <w:proofErr w:type="spellStart"/>
-      <w:r>
-        <w:rPr>
-          <w:rFonts w:eastAsiaTheme="minorEastAsia"/>
-          <w:color w:val="5A5A5A" w:themeColor="text1" w:themeTint="A5"/>
-          <w:spacing w:val="15"/>
-          <w:sz w:val="22"/>
-        </w:rPr>
-        <w:t>Why</w:t>
-      </w:r>
-      <w:proofErr w:type="spellEnd"/>
-      <w:r>
-        <w:rPr>
-          <w:rFonts w:eastAsiaTheme="minorEastAsia"/>
-          <w:color w:val="5A5A5A" w:themeColor="text1" w:themeTint="A5"/>
-          <w:spacing w:val="15"/>
-          <w:sz w:val="22"/>
-        </w:rPr>
-        <w:t xml:space="preserve"> </w:t>
-      </w:r>
-      <w:proofErr w:type="spellStart"/>
-      <w:r>
-        <w:rPr>
-          <w:rFonts w:eastAsiaTheme="minorEastAsia"/>
-          <w:color w:val="5A5A5A" w:themeColor="text1" w:themeTint="A5"/>
-          <w:spacing w:val="15"/>
-          <w:sz w:val="22"/>
-        </w:rPr>
-        <w:t>function</w:t>
-      </w:r>
-      <w:proofErr w:type="spellEnd"/>
-      <w:r>
-        <w:rPr>
-          <w:rFonts w:eastAsiaTheme="minorEastAsia"/>
-          <w:color w:val="5A5A5A" w:themeColor="text1" w:themeTint="A5"/>
-          <w:spacing w:val="15"/>
-          <w:sz w:val="22"/>
-        </w:rPr>
-        <w:t xml:space="preserve"> </w:t>
-      </w:r>
-      <w:proofErr w:type="spellStart"/>
-      <w:r>
-        <w:rPr>
-          <w:rFonts w:eastAsiaTheme="minorEastAsia"/>
-          <w:color w:val="5A5A5A" w:themeColor="text1" w:themeTint="A5"/>
-          <w:spacing w:val="15"/>
-          <w:sz w:val="22"/>
-        </w:rPr>
-        <w:t>does</w:t>
-      </w:r>
-      <w:proofErr w:type="spellEnd"/>
-      <w:r>
-        <w:rPr>
-          <w:rFonts w:eastAsiaTheme="minorEastAsia"/>
-          <w:color w:val="5A5A5A" w:themeColor="text1" w:themeTint="A5"/>
-          <w:spacing w:val="15"/>
-          <w:sz w:val="22"/>
-        </w:rPr>
-        <w:t xml:space="preserve"> </w:t>
-      </w:r>
-      <w:proofErr w:type="spellStart"/>
-      <w:r>
-        <w:rPr>
-          <w:rFonts w:eastAsiaTheme="minorEastAsia"/>
-          <w:color w:val="5A5A5A" w:themeColor="text1" w:themeTint="A5"/>
-          <w:spacing w:val="15"/>
-          <w:sz w:val="22"/>
-        </w:rPr>
-        <w:t>not</w:t>
-      </w:r>
-      <w:proofErr w:type="spellEnd"/>
-      <w:r>
-        <w:rPr>
-          <w:rFonts w:eastAsiaTheme="minorEastAsia"/>
-          <w:color w:val="5A5A5A" w:themeColor="text1" w:themeTint="A5"/>
-          <w:spacing w:val="15"/>
-          <w:sz w:val="22"/>
-        </w:rPr>
-        <w:t xml:space="preserve"> </w:t>
-      </w:r>
-      <w:proofErr w:type="spellStart"/>
-      <w:r>
-        <w:rPr>
-          <w:rFonts w:eastAsiaTheme="minorEastAsia"/>
-          <w:color w:val="5A5A5A" w:themeColor="text1" w:themeTint="A5"/>
-          <w:spacing w:val="15"/>
-          <w:sz w:val="22"/>
-        </w:rPr>
-        <w:t>have</w:t>
-      </w:r>
-      <w:proofErr w:type="spellEnd"/>
-      <w:r>
-        <w:rPr>
-          <w:rFonts w:eastAsiaTheme="minorEastAsia"/>
-          <w:color w:val="5A5A5A" w:themeColor="text1" w:themeTint="A5"/>
-          <w:spacing w:val="15"/>
-          <w:sz w:val="22"/>
-        </w:rPr>
-        <w:t xml:space="preserve"> </w:t>
-      </w:r>
-      <w:proofErr w:type="spellStart"/>
-      <w:r>
-        <w:rPr>
-          <w:rFonts w:eastAsiaTheme="minorEastAsia"/>
-          <w:color w:val="5A5A5A" w:themeColor="text1" w:themeTint="A5"/>
-          <w:spacing w:val="15"/>
-          <w:sz w:val="22"/>
-        </w:rPr>
-        <w:t>meaning</w:t>
-      </w:r>
-      <w:proofErr w:type="spellEnd"/>
-      <w:r>
-        <w:rPr>
-          <w:rFonts w:eastAsiaTheme="minorEastAsia"/>
-          <w:color w:val="5A5A5A" w:themeColor="text1" w:themeTint="A5"/>
-          <w:spacing w:val="15"/>
-          <w:sz w:val="22"/>
-        </w:rPr>
-        <w:t xml:space="preserve"> </w:t>
-      </w:r>
-      <w:proofErr w:type="spellStart"/>
-      <w:r>
-        <w:rPr>
-          <w:rFonts w:eastAsiaTheme="minorEastAsia"/>
-          <w:color w:val="5A5A5A" w:themeColor="text1" w:themeTint="A5"/>
-          <w:spacing w:val="15"/>
-          <w:sz w:val="22"/>
-        </w:rPr>
-        <w:t>for</w:t>
-      </w:r>
-      <w:proofErr w:type="spellEnd"/>
-      <w:r>
-        <w:rPr>
-          <w:rFonts w:eastAsiaTheme="minorEastAsia"/>
-          <w:color w:val="5A5A5A" w:themeColor="text1" w:themeTint="A5"/>
-          <w:spacing w:val="15"/>
-          <w:sz w:val="22"/>
-        </w:rPr>
-        <w:t xml:space="preserve"> </w:t>
-      </w:r>
-      <w:proofErr w:type="spellStart"/>
-      <w:r>
-        <w:rPr>
-          <w:rFonts w:eastAsiaTheme="minorEastAsia"/>
-          <w:color w:val="5A5A5A" w:themeColor="text1" w:themeTint="A5"/>
-          <w:spacing w:val="15"/>
-          <w:sz w:val="22"/>
-        </w:rPr>
-        <w:t>any</w:t>
-      </w:r>
-      <w:proofErr w:type="spellEnd"/>
-      <w:r>
-        <w:rPr>
-          <w:rFonts w:eastAsiaTheme="minorEastAsia"/>
-          <w:color w:val="5A5A5A" w:themeColor="text1" w:themeTint="A5"/>
-          <w:spacing w:val="15"/>
-          <w:sz w:val="22"/>
-        </w:rPr>
-        <w:t xml:space="preserve"> x?</w:t>
-      </w:r>
-    </w:p>
-    <w:p>
-      <w:pPr>
-        <w:spacing w:line="240" w:lineRule="auto"/>
+        <w:t>test</w:t>
+      </w:r>
+      <w:proofErr w:type="spellEnd"/>
+      <w:r>
+        <w:rPr>
+          <w:rFonts w:eastAsiaTheme="minorEastAsia"/>
+          <w:color w:val="5A5A5A" w:themeColor="text1" w:themeTint="A5"/>
+          <w:spacing w:val="15"/>
+          <w:sz w:val="22"/>
+        </w:rPr>
+        <w:t>(-4.914);</w:t>
+      </w:r>
+    </w:p>
+    <w:p>
+      <w:pPr>
+        <w:spacing w:before="20" w:after="20" w:line="240" w:lineRule="auto"/>
+        <w:ind w:left="-227" w:right="-340"/>
         <w:rPr>
           <w:rFonts w:eastAsiaTheme="minorEastAsia"/>
           <w:color w:val="5A5A5A" w:themeColor="text1" w:themeTint="A5"/>
@@ -3627,92 +3581,13 @@
           <w:spacing w:val="15"/>
           <w:sz w:val="22"/>
         </w:rPr>
-        <w:t>(2.345);</w:t>
-      </w:r>
-    </w:p>
-    <w:p>
-      <w:pPr>
-        <w:spacing w:line="240" w:lineRule="auto"/>
-        <w:rPr>
-          <w:rFonts w:eastAsiaTheme="minorEastAsia"/>
-          <w:color w:val="5A5A5A" w:themeColor="text1" w:themeTint="A5"/>
-          <w:spacing w:val="15"/>
-          <w:sz w:val="22"/>
-        </w:rPr>
-      </w:pPr>
-      <w:r>
-        <w:rPr>
-          <w:rFonts w:eastAsiaTheme="minorEastAsia"/>
-          <w:color w:val="5A5A5A" w:themeColor="text1" w:themeTint="A5"/>
-          <w:spacing w:val="15"/>
-          <w:sz w:val="22"/>
-        </w:rPr>
-        <w:t xml:space="preserve">    </w:t>
-      </w:r>
-      <w:proofErr w:type="spellStart"/>
-      <w:r>
-        <w:rPr>
-          <w:rFonts w:eastAsiaTheme="minorEastAsia"/>
-          <w:color w:val="5A5A5A" w:themeColor="text1" w:themeTint="A5"/>
-          <w:spacing w:val="15"/>
-          <w:sz w:val="22"/>
-        </w:rPr>
-        <w:t>test</w:t>
-      </w:r>
-      <w:proofErr w:type="spellEnd"/>
-      <w:r>
-        <w:rPr>
-          <w:rFonts w:eastAsiaTheme="minorEastAsia"/>
-          <w:color w:val="5A5A5A" w:themeColor="text1" w:themeTint="A5"/>
-          <w:spacing w:val="15"/>
-          <w:sz w:val="22"/>
-        </w:rPr>
-        <w:t>(-4.914);</w:t>
-      </w:r>
-    </w:p>
-    <w:p>
-      <w:pPr>
-        <w:spacing w:line="240" w:lineRule="auto"/>
-        <w:rPr>
-          <w:rFonts w:eastAsiaTheme="minorEastAsia"/>
-          <w:color w:val="5A5A5A" w:themeColor="text1" w:themeTint="A5"/>
-          <w:spacing w:val="15"/>
-          <w:sz w:val="22"/>
-        </w:rPr>
-      </w:pPr>
-      <w:r>
-        <w:rPr>
-          <w:rFonts w:eastAsiaTheme="minorEastAsia"/>
-          <w:color w:val="5A5A5A" w:themeColor="text1" w:themeTint="A5"/>
-          <w:spacing w:val="15"/>
-          <w:sz w:val="22"/>
-        </w:rPr>
-        <w:t xml:space="preserve">    </w:t>
-      </w:r>
-      <w:proofErr w:type="spellStart"/>
-      <w:r>
-        <w:rPr>
-          <w:rFonts w:eastAsiaTheme="minorEastAsia"/>
-          <w:color w:val="5A5A5A" w:themeColor="text1" w:themeTint="A5"/>
-          <w:spacing w:val="15"/>
-          <w:sz w:val="22"/>
-        </w:rPr>
-        <w:t>test</w:t>
-      </w:r>
-      <w:proofErr w:type="spellEnd"/>
-      <w:r>
-        <w:rPr>
-          <w:rFonts w:eastAsiaTheme="minorEastAsia"/>
-          <w:color w:val="5A5A5A" w:themeColor="text1" w:themeTint="A5"/>
-          <w:spacing w:val="15"/>
-          <w:sz w:val="22"/>
-        </w:rPr>
         <w:t>(0.219);</w:t>
       </w:r>
     </w:p>
     <w:p>
       <w:pPr>
-        <w:spacing w:line="240" w:lineRule="auto"/>
+        <w:spacing w:before="20" w:after="20" w:line="240" w:lineRule="auto"/>
+        <w:ind w:left="-227" w:right="-340"/>
         <w:rPr>
           <w:rFonts w:eastAsiaTheme="minorEastAsia"/>
           <w:color w:val="5A5A5A" w:themeColor="text1" w:themeTint="A5"/>
@@ -3822,7 +3697,7 @@
             <w:sz w:val="24"/>
             <w:szCs w:val="24"/>
           </w:rPr>
-          <w:t>4</w:t>
+          <w:t>3</w:t>
         </w:r>
         <w:r>
           <w:rPr>
@@ -5862,11 +5737,10 @@
   </w:font>
   <w:font w:name="Segoe UI">
     <w:panose1 w:val="020B0502040204020203"/>
-    <w:charset w:val="00"/>
+    <w:charset w:val="CC"/>
     <w:family w:val="swiss"/>
-    <w:notTrueType/>
     <w:pitch w:val="variable"/>
-    <w:sig w:usb0="00000003" w:usb1="00000000" w:usb2="00000000" w:usb3="00000000" w:csb0="00000001" w:csb1="00000000"/>
+    <w:sig w:usb0="E10022FF" w:usb1="C000E47F" w:usb2="00000029" w:usb3="00000000" w:csb0="000001DF" w:csb1="00000000"/>
   </w:font>
   <w:font w:name="Times New Roman,Bold">
     <w:panose1 w:val="00000000000000000000"/>
@@ -5898,6 +5772,7 @@
     <w:rsid w:val="00061B59"/>
     <w:rsid w:val="000D63AC"/>
     <w:rsid w:val="00393F2C"/>
+    <w:rsid w:val="00424ACB"/>
     <w:rsid w:val="00451139"/>
     <w:rsid w:val="00483914"/>
     <w:rsid w:val="007F01B2"/>
@@ -6630,7 +6505,7 @@
 </file>
 
 <file path=customXml/itemProps1.xml><?xml version="1.0" encoding="utf-8"?>
-<ds:datastoreItem xmlns:ds="http://schemas.openxmlformats.org/officeDocument/2006/customXml" ds:itemID="{22945774-5365-417E-A729-508C8F440564}">
+<ds:datastoreItem xmlns:ds="http://schemas.openxmlformats.org/officeDocument/2006/customXml" ds:itemID="{F93F1B6F-5564-4ED2-9A08-BC167B69A337}">
   <ds:schemaRefs>
     <ds:schemaRef ds:uri="http://schemas.openxmlformats.org/officeDocument/2006/bibliography"/>
   </ds:schemaRefs>

</xml_diff>